<commit_message>
#Casos uso: - Casos uso/X Crear Rendicion.docx - Casos uso/XX Modificar Rendicion.docx
#Codigo
- Modificaciones varias Tags
- Modificaciones varias creacion de documentos en rendicion
</commit_message>
<xml_diff>
--- a/Prueba Docx/PruebaRendicion1.docx
+++ b/Prueba Docx/PruebaRendicion1.docx
@@ -201,7 +201,7 @@
           <w:rFonts w:cs="Arial"/>
           <w:szCs w:val="22"/>
         </w:rPr>
-        <w:t xml:space="preserve">2098</w:t>
+        <w:t xml:space="preserve">2132</w:t>
       </w:r>
       <w:r>
         <w:rPr>
@@ -374,7 +374,7 @@
         <w:rPr>
           <w:szCs w:val="22"/>
         </w:rPr>
-        <w:t>$ 7.500,00</w:t>
+        <w:t>$ 12.000,00</w:t>
       </w:r>
       <w:r>
         <w:rPr>

</xml_diff>